<commit_message>
Ejercicios 3 y 4 corregidos
</commit_message>
<xml_diff>
--- a/Exámenes/Cuarto parcial - Lógica proposicional.docx
+++ b/Exámenes/Cuarto parcial - Lógica proposicional.docx
@@ -846,10 +846,20 @@
         <w:t xml:space="preserve">Premisas:  </w:t>
       </w:r>
       <m:oMath>
+        <m:r>
+          <w:rPr>
+            <w:rFonts w:ascii="Cambria Math" w:eastAsia="Times New Roman" w:hAnsi="Cambria Math" w:cs="Times New Roman"/>
+            <w:color w:val="000000"/>
+            <w:kern w:val="0"/>
+            <w:sz w:val="24"/>
+            <w:szCs w:val="24"/>
+            <w:lang w:eastAsia="es-MX"/>
+            <w14:ligatures w14:val="none"/>
+          </w:rPr>
+          <m:t>N⇒</m:t>
+        </m:r>
         <m:d>
           <m:dPr>
-            <m:begChr m:val="{"/>
-            <m:endChr m:val="}"/>
             <m:ctrlPr>
               <w:rPr>
                 <w:rFonts w:ascii="Cambria Math" w:eastAsia="Times New Roman" w:hAnsi="Cambria Math" w:cs="Times New Roman"/>
@@ -874,123 +884,24 @@
                 <w:lang w:eastAsia="es-MX"/>
                 <w14:ligatures w14:val="none"/>
               </w:rPr>
-              <m:t>N→O</m:t>
+              <m:t>O∧P</m:t>
             </m:r>
-            <m:r>
-              <w:rPr>
-                <w:rFonts w:ascii="Cambria Math" w:eastAsia="Times New Roman" w:hAnsi="Cambria Math" w:cs="Cambria Math"/>
-                <w:color w:val="000000"/>
-                <w:kern w:val="0"/>
-                <w:sz w:val="24"/>
-                <w:szCs w:val="24"/>
-                <w:lang w:eastAsia="es-MX"/>
-                <w14:ligatures w14:val="none"/>
-              </w:rPr>
-              <m:t>∧</m:t>
-            </m:r>
-            <m:r>
-              <w:rPr>
-                <w:rFonts w:ascii="Cambria Math" w:eastAsia="Times New Roman" w:hAnsi="Cambria Math" w:cs="Times New Roman"/>
-                <w:color w:val="000000"/>
-                <w:kern w:val="0"/>
-                <w:sz w:val="24"/>
-                <w:szCs w:val="24"/>
-                <w:lang w:eastAsia="es-MX"/>
-                <w14:ligatures w14:val="none"/>
-              </w:rPr>
-              <m:t>P, Q→</m:t>
-            </m:r>
-            <m:d>
-              <m:dPr>
-                <m:ctrlPr>
-                  <w:rPr>
-                    <w:rFonts w:ascii="Cambria Math" w:eastAsia="Times New Roman" w:hAnsi="Cambria Math" w:cs="Times New Roman"/>
-                    <w:i/>
-                    <w:color w:val="000000"/>
-                    <w:kern w:val="0"/>
-                    <w:sz w:val="24"/>
-                    <w:szCs w:val="24"/>
-                    <w:lang w:eastAsia="es-MX"/>
-                    <w14:ligatures w14:val="none"/>
-                  </w:rPr>
-                </m:ctrlPr>
-              </m:dPr>
-              <m:e>
-                <m:r>
-                  <w:rPr>
-                    <w:rFonts w:ascii="Cambria Math" w:eastAsia="Times New Roman" w:hAnsi="Cambria Math" w:cs="Times New Roman"/>
-                    <w:color w:val="000000"/>
-                    <w:kern w:val="0"/>
-                    <w:sz w:val="24"/>
-                    <w:szCs w:val="24"/>
-                    <w:lang w:eastAsia="es-MX"/>
-                    <w14:ligatures w14:val="none"/>
-                  </w:rPr>
-                  <m:t>R</m:t>
-                </m:r>
-                <m:r>
-                  <w:rPr>
-                    <w:rFonts w:ascii="Cambria Math" w:eastAsia="Times New Roman" w:hAnsi="Cambria Math" w:cs="Cambria Math"/>
-                    <w:color w:val="000000"/>
-                    <w:kern w:val="0"/>
-                    <w:sz w:val="24"/>
-                    <w:szCs w:val="24"/>
-                    <w:lang w:eastAsia="es-MX"/>
-                    <w14:ligatures w14:val="none"/>
-                  </w:rPr>
-                  <m:t>∧</m:t>
-                </m:r>
-                <m:r>
-                  <w:rPr>
-                    <w:rFonts w:ascii="Cambria Math" w:eastAsia="Times New Roman" w:hAnsi="Cambria Math" w:cs="Times New Roman"/>
-                    <w:color w:val="000000"/>
-                    <w:kern w:val="0"/>
-                    <w:sz w:val="24"/>
-                    <w:szCs w:val="24"/>
-                    <w:lang w:eastAsia="es-MX"/>
-                    <w14:ligatures w14:val="none"/>
-                  </w:rPr>
-                  <m:t>S</m:t>
-                </m:r>
-              </m:e>
-            </m:d>
           </m:e>
         </m:d>
-      </m:oMath>
-    </w:p>
-    <w:p>
-      <w:pPr>
-        <w:spacing w:line="240" w:lineRule="auto"/>
-        <w:ind w:left="360"/>
-        <w:jc w:val="both"/>
-        <w:textAlignment w:val="baseline"/>
-        <w:rPr>
-          <w:rFonts w:ascii="Times New Roman" w:eastAsia="Times New Roman" w:hAnsi="Times New Roman" w:cs="Times New Roman"/>
-          <w:color w:val="000000"/>
-          <w:kern w:val="0"/>
-          <w:sz w:val="24"/>
-          <w:szCs w:val="24"/>
-          <w:lang w:eastAsia="es-MX"/>
-          <w14:ligatures w14:val="none"/>
-        </w:rPr>
-      </w:pPr>
-      <w:r>
-        <w:rPr>
-          <w:rFonts w:ascii="Times New Roman" w:eastAsia="Times New Roman" w:hAnsi="Times New Roman" w:cs="Times New Roman"/>
-          <w:color w:val="000000"/>
-          <w:kern w:val="0"/>
-          <w:sz w:val="24"/>
-          <w:szCs w:val="24"/>
-          <w:lang w:eastAsia="es-MX"/>
-          <w14:ligatures w14:val="none"/>
-        </w:rPr>
-        <w:t xml:space="preserve">Conclusión: </w:t>
-      </w:r>
-      <m:oMath>
+        <m:r>
+          <w:rPr>
+            <w:rFonts w:ascii="Cambria Math" w:eastAsia="Times New Roman" w:hAnsi="Cambria Math" w:cs="Times New Roman"/>
+            <w:color w:val="000000"/>
+            <w:kern w:val="0"/>
+            <w:sz w:val="24"/>
+            <w:szCs w:val="24"/>
+            <w:lang w:eastAsia="es-MX"/>
+            <w14:ligatures w14:val="none"/>
+          </w:rPr>
+          <m:t>, Q⇒</m:t>
+        </m:r>
         <m:d>
           <m:dPr>
-            <m:begChr m:val="{"/>
-            <m:endChr m:val="}"/>
             <m:ctrlPr>
               <w:rPr>
                 <w:rFonts w:ascii="Cambria Math" w:eastAsia="Times New Roman" w:hAnsi="Cambria Math" w:cs="Times New Roman"/>
@@ -1015,7 +926,7 @@
                 <w:lang w:eastAsia="es-MX"/>
                 <w14:ligatures w14:val="none"/>
               </w:rPr>
-              <m:t>P→Q,N→S</m:t>
+              <m:t>R∧S</m:t>
             </m:r>
           </m:e>
         </m:d>
@@ -1023,39 +934,6 @@
     </w:p>
     <w:p>
       <w:pPr>
-        <w:pStyle w:val="Prrafodelista"/>
-        <w:numPr>
-          <w:ilvl w:val="0"/>
-          <w:numId w:val="1"/>
-        </w:numPr>
-        <w:spacing w:line="240" w:lineRule="auto"/>
-        <w:jc w:val="both"/>
-        <w:textAlignment w:val="baseline"/>
-        <w:rPr>
-          <w:rFonts w:ascii="Times New Roman" w:eastAsia="Times New Roman" w:hAnsi="Times New Roman" w:cs="Times New Roman"/>
-          <w:color w:val="000000"/>
-          <w:kern w:val="0"/>
-          <w:sz w:val="24"/>
-          <w:szCs w:val="24"/>
-          <w:lang w:eastAsia="es-MX"/>
-          <w14:ligatures w14:val="none"/>
-        </w:rPr>
-      </w:pPr>
-      <w:r>
-        <w:rPr>
-          <w:rFonts w:ascii="Times New Roman" w:eastAsia="Times New Roman" w:hAnsi="Times New Roman" w:cs="Times New Roman"/>
-          <w:color w:val="000000"/>
-          <w:kern w:val="0"/>
-          <w:sz w:val="24"/>
-          <w:szCs w:val="24"/>
-          <w:lang w:eastAsia="es-MX"/>
-          <w14:ligatures w14:val="none"/>
-        </w:rPr>
-        <w:t>Demuestra el siguiente argumento</w:t>
-      </w:r>
-    </w:p>
-    <w:p>
-      <w:pPr>
         <w:spacing w:line="240" w:lineRule="auto"/>
         <w:ind w:left="360"/>
         <w:jc w:val="both"/>
@@ -1080,13 +958,11 @@
           <w:lang w:eastAsia="es-MX"/>
           <w14:ligatures w14:val="none"/>
         </w:rPr>
-        <w:t xml:space="preserve">Premisas: </w:t>
+        <w:t xml:space="preserve">Conclusión: </w:t>
       </w:r>
       <m:oMath>
         <m:d>
           <m:dPr>
-            <m:begChr m:val="{"/>
-            <m:endChr m:val="}"/>
             <m:ctrlPr>
               <w:rPr>
                 <w:rFonts w:ascii="Cambria Math" w:eastAsia="Times New Roman" w:hAnsi="Cambria Math" w:cs="Times New Roman"/>
@@ -1111,11 +987,28 @@
                 <w:lang w:eastAsia="es-MX"/>
                 <w14:ligatures w14:val="none"/>
               </w:rPr>
-              <m:t>R</m:t>
+              <m:t>P⇒Q</m:t>
             </m:r>
-            <m:r>
+          </m:e>
+        </m:d>
+        <m:r>
+          <w:rPr>
+            <w:rFonts w:ascii="Cambria Math" w:eastAsia="Times New Roman" w:hAnsi="Cambria Math" w:cs="Times New Roman"/>
+            <w:color w:val="000000"/>
+            <w:kern w:val="0"/>
+            <w:sz w:val="24"/>
+            <w:szCs w:val="24"/>
+            <w:lang w:eastAsia="es-MX"/>
+            <w14:ligatures w14:val="none"/>
+          </w:rPr>
+          <m:t>⇒</m:t>
+        </m:r>
+        <m:d>
+          <m:dPr>
+            <m:ctrlPr>
               <w:rPr>
-                <w:rFonts w:ascii="Cambria Math" w:eastAsia="Times New Roman" w:hAnsi="Cambria Math" w:cs="Cambria Math"/>
+                <w:rFonts w:ascii="Cambria Math" w:eastAsia="Times New Roman" w:hAnsi="Cambria Math" w:cs="Times New Roman"/>
+                <w:i/>
                 <w:color w:val="000000"/>
                 <w:kern w:val="0"/>
                 <w:sz w:val="24"/>
@@ -1123,8 +1016,9 @@
                 <w:lang w:eastAsia="es-MX"/>
                 <w14:ligatures w14:val="none"/>
               </w:rPr>
-              <m:t>∧</m:t>
-            </m:r>
+            </m:ctrlPr>
+          </m:dPr>
+          <m:e>
             <m:r>
               <w:rPr>
                 <w:rFonts w:ascii="Cambria Math" w:eastAsia="Times New Roman" w:hAnsi="Cambria Math" w:cs="Times New Roman"/>
@@ -1135,11 +1029,80 @@
                 <w:lang w:eastAsia="es-MX"/>
                 <w14:ligatures w14:val="none"/>
               </w:rPr>
-              <m:t>S</m:t>
+              <m:t>N⇒S</m:t>
             </m:r>
-            <m:r>
+          </m:e>
+        </m:d>
+      </m:oMath>
+    </w:p>
+    <w:p>
+      <w:pPr>
+        <w:pStyle w:val="Prrafodelista"/>
+        <w:numPr>
+          <w:ilvl w:val="0"/>
+          <w:numId w:val="1"/>
+        </w:numPr>
+        <w:spacing w:line="240" w:lineRule="auto"/>
+        <w:jc w:val="both"/>
+        <w:textAlignment w:val="baseline"/>
+        <w:rPr>
+          <w:rFonts w:ascii="Times New Roman" w:eastAsia="Times New Roman" w:hAnsi="Times New Roman" w:cs="Times New Roman"/>
+          <w:color w:val="000000"/>
+          <w:kern w:val="0"/>
+          <w:sz w:val="24"/>
+          <w:szCs w:val="24"/>
+          <w:lang w:eastAsia="es-MX"/>
+          <w14:ligatures w14:val="none"/>
+        </w:rPr>
+      </w:pPr>
+      <w:r>
+        <w:rPr>
+          <w:rFonts w:ascii="Times New Roman" w:eastAsia="Times New Roman" w:hAnsi="Times New Roman" w:cs="Times New Roman"/>
+          <w:color w:val="000000"/>
+          <w:kern w:val="0"/>
+          <w:sz w:val="24"/>
+          <w:szCs w:val="24"/>
+          <w:lang w:eastAsia="es-MX"/>
+          <w14:ligatures w14:val="none"/>
+        </w:rPr>
+        <w:t>Demuestra el siguiente argumento</w:t>
+      </w:r>
+    </w:p>
+    <w:p>
+      <w:pPr>
+        <w:spacing w:line="240" w:lineRule="auto"/>
+        <w:ind w:left="360"/>
+        <w:jc w:val="both"/>
+        <w:textAlignment w:val="baseline"/>
+        <w:rPr>
+          <w:rFonts w:ascii="Times New Roman" w:eastAsia="Times New Roman" w:hAnsi="Times New Roman" w:cs="Times New Roman"/>
+          <w:color w:val="000000"/>
+          <w:kern w:val="0"/>
+          <w:sz w:val="24"/>
+          <w:szCs w:val="24"/>
+          <w:lang w:eastAsia="es-MX"/>
+          <w14:ligatures w14:val="none"/>
+        </w:rPr>
+      </w:pPr>
+      <w:r>
+        <w:rPr>
+          <w:rFonts w:ascii="Times New Roman" w:eastAsia="Times New Roman" w:hAnsi="Times New Roman" w:cs="Times New Roman"/>
+          <w:color w:val="000000"/>
+          <w:kern w:val="0"/>
+          <w:sz w:val="24"/>
+          <w:szCs w:val="24"/>
+          <w:lang w:eastAsia="es-MX"/>
+          <w14:ligatures w14:val="none"/>
+        </w:rPr>
+        <w:t xml:space="preserve">Premisas: </w:t>
+      </w:r>
+      <m:oMath>
+        <m:d>
+          <m:dPr>
+            <m:ctrlPr>
               <w:rPr>
-                <w:rFonts w:ascii="Cambria Math" w:eastAsia="Times New Roman" w:hAnsi="Cambria Math" w:cs="Cambria Math"/>
+                <w:rFonts w:ascii="Cambria Math" w:eastAsia="Times New Roman" w:hAnsi="Cambria Math" w:cs="Times New Roman"/>
+                <w:i/>
                 <w:color w:val="000000"/>
                 <w:kern w:val="0"/>
                 <w:sz w:val="24"/>
@@ -1147,8 +1110,9 @@
                 <w:lang w:eastAsia="es-MX"/>
                 <w14:ligatures w14:val="none"/>
               </w:rPr>
-              <m:t>⟷</m:t>
-            </m:r>
+            </m:ctrlPr>
+          </m:dPr>
+          <m:e>
             <m:r>
               <w:rPr>
                 <w:rFonts w:ascii="Cambria Math" w:eastAsia="Times New Roman" w:hAnsi="Cambria Math" w:cs="Times New Roman"/>
@@ -1159,11 +1123,28 @@
                 <w:lang w:eastAsia="es-MX"/>
                 <w14:ligatures w14:val="none"/>
               </w:rPr>
-              <m:t>G</m:t>
+              <m:t>R∧S</m:t>
             </m:r>
-            <m:r>
+          </m:e>
+        </m:d>
+        <m:r>
+          <w:rPr>
+            <w:rFonts w:ascii="Cambria Math" w:eastAsia="Times New Roman" w:hAnsi="Cambria Math" w:cs="Times New Roman"/>
+            <w:color w:val="000000"/>
+            <w:kern w:val="0"/>
+            <w:sz w:val="24"/>
+            <w:szCs w:val="24"/>
+            <w:lang w:eastAsia="es-MX"/>
+            <w14:ligatures w14:val="none"/>
+          </w:rPr>
+          <m:t>⇔</m:t>
+        </m:r>
+        <m:d>
+          <m:dPr>
+            <m:ctrlPr>
               <w:rPr>
-                <w:rFonts w:ascii="Cambria Math" w:eastAsia="Times New Roman" w:hAnsi="Cambria Math" w:cs="Cambria Math"/>
+                <w:rFonts w:ascii="Cambria Math" w:eastAsia="Times New Roman" w:hAnsi="Cambria Math" w:cs="Times New Roman"/>
+                <w:i/>
                 <w:color w:val="000000"/>
                 <w:kern w:val="0"/>
                 <w:sz w:val="24"/>
@@ -1171,8 +1152,9 @@
                 <w:lang w:eastAsia="es-MX"/>
                 <w14:ligatures w14:val="none"/>
               </w:rPr>
-              <m:t>∧</m:t>
-            </m:r>
+            </m:ctrlPr>
+          </m:dPr>
+          <m:e>
             <m:r>
               <w:rPr>
                 <w:rFonts w:ascii="Cambria Math" w:eastAsia="Times New Roman" w:hAnsi="Cambria Math" w:cs="Times New Roman"/>
@@ -1183,10 +1165,34 @@
                 <w:lang w:eastAsia="es-MX"/>
                 <w14:ligatures w14:val="none"/>
               </w:rPr>
-              <m:t>H, R→S, H→G</m:t>
+              <m:t>G∧H</m:t>
             </m:r>
           </m:e>
         </m:d>
+        <m:r>
+          <w:rPr>
+            <w:rFonts w:ascii="Cambria Math" w:eastAsia="Times New Roman" w:hAnsi="Cambria Math" w:cs="Times New Roman"/>
+            <w:color w:val="000000"/>
+            <w:kern w:val="0"/>
+            <w:sz w:val="24"/>
+            <w:szCs w:val="24"/>
+            <w:lang w:eastAsia="es-MX"/>
+            <w14:ligatures w14:val="none"/>
+          </w:rPr>
+          <m:t>, R⇒S, H</m:t>
+        </m:r>
+        <m:r>
+          <w:rPr>
+            <w:rFonts w:ascii="Cambria Math" w:eastAsia="Times New Roman" w:hAnsi="Cambria Math" w:cs="Times New Roman"/>
+            <w:color w:val="000000"/>
+            <w:kern w:val="0"/>
+            <w:sz w:val="24"/>
+            <w:szCs w:val="24"/>
+            <w:lang w:eastAsia="es-MX"/>
+            <w14:ligatures w14:val="none"/>
+          </w:rPr>
+          <m:t>⇒G</m:t>
+        </m:r>
       </m:oMath>
     </w:p>
     <w:p>
@@ -1240,7 +1246,7 @@
             <w:lang w:eastAsia="es-MX"/>
             <w14:ligatures w14:val="none"/>
           </w:rPr>
-          <m:t>⟷</m:t>
+          <m:t>⇔</m:t>
         </m:r>
         <m:r>
           <w:rPr>
@@ -1319,31 +1325,7 @@
           <w:lang w:eastAsia="es-MX"/>
           <w14:ligatures w14:val="none"/>
         </w:rPr>
-        <w:t xml:space="preserve">Si siembra tulipanes entonces su jardín florece temprano, y si siembra margaritas su jardín florece tarde. De modo </w:t>
-      </w:r>
-      <w:r>
-        <w:rPr>
-          <w:rFonts w:ascii="Times New Roman" w:eastAsia="Times New Roman" w:hAnsi="Times New Roman" w:cs="Times New Roman"/>
-          <w:color w:val="000000"/>
-          <w:kern w:val="0"/>
-          <w:sz w:val="24"/>
-          <w:szCs w:val="24"/>
-          <w:lang w:eastAsia="es-MX"/>
-          <w14:ligatures w14:val="none"/>
-        </w:rPr>
-        <w:t>que,</w:t>
-      </w:r>
-      <w:r>
-        <w:rPr>
-          <w:rFonts w:ascii="Times New Roman" w:eastAsia="Times New Roman" w:hAnsi="Times New Roman" w:cs="Times New Roman"/>
-          <w:color w:val="000000"/>
-          <w:kern w:val="0"/>
-          <w:sz w:val="24"/>
-          <w:szCs w:val="24"/>
-          <w:lang w:eastAsia="es-MX"/>
-          <w14:ligatures w14:val="none"/>
-        </w:rPr>
-        <w:t xml:space="preserve"> si siembra o tulipanes o margaritas, su jardín florece tarde o temprano. </w:t>
+        <w:t xml:space="preserve">Si siembra tulipanes entonces su jardín florece temprano, y si siembra margaritas su jardín florece tarde. De modo que, si siembra o tulipanes o margaritas, su jardín florece tarde o temprano. </w:t>
       </w:r>
     </w:p>
     <w:p>
@@ -1376,31 +1358,7 @@
           <w:lang w:eastAsia="es-MX"/>
           <w14:ligatures w14:val="none"/>
         </w:rPr>
-        <w:t xml:space="preserve">Si o Argentina </w:t>
-      </w:r>
-      <w:r>
-        <w:rPr>
-          <w:rFonts w:ascii="Times New Roman" w:eastAsia="Times New Roman" w:hAnsi="Times New Roman" w:cs="Times New Roman"/>
-          <w:color w:val="000000"/>
-          <w:kern w:val="0"/>
-          <w:sz w:val="24"/>
-          <w:szCs w:val="24"/>
-          <w:lang w:eastAsia="es-MX"/>
-          <w14:ligatures w14:val="none"/>
-        </w:rPr>
-        <w:t>o Brasil</w:t>
-      </w:r>
-      <w:r>
-        <w:rPr>
-          <w:rFonts w:ascii="Times New Roman" w:eastAsia="Times New Roman" w:hAnsi="Times New Roman" w:cs="Times New Roman"/>
-          <w:color w:val="000000"/>
-          <w:kern w:val="0"/>
-          <w:sz w:val="24"/>
-          <w:szCs w:val="24"/>
-          <w:lang w:eastAsia="es-MX"/>
-          <w14:ligatures w14:val="none"/>
-        </w:rPr>
-        <w:t xml:space="preserve"> se incorpora a la alianza entonces </w:t>
+        <w:t xml:space="preserve">Si o Argentina o Brasil se incorpora a la alianza entonces </w:t>
       </w:r>
       <w:proofErr w:type="spellStart"/>
       <w:r>

</xml_diff>